<commit_message>
Updates, and first deadline
</commit_message>
<xml_diff>
--- a/Velandia.docx
+++ b/Velandia.docx
@@ -7,151 +7,151 @@
         <w:pStyle w:val="Title"/>
       </w:pPr>
       <w:r>
-        <w:t xml:space="preserve">SELECCIÓN</w:t>
-      </w:r>
-      <w:r>
-        <w:t xml:space="preserve"> </w:t>
-      </w:r>
-      <w:r>
-        <w:t xml:space="preserve">DE</w:t>
-      </w:r>
-      <w:r>
-        <w:t xml:space="preserve"> </w:t>
-      </w:r>
-      <w:r>
-        <w:t xml:space="preserve">RASGOS</w:t>
-      </w:r>
-      <w:r>
-        <w:t xml:space="preserve"> </w:t>
-      </w:r>
-      <w:r>
-        <w:t xml:space="preserve">FUNCIONALES</w:t>
-      </w:r>
-      <w:r>
-        <w:t xml:space="preserve"> </w:t>
-      </w:r>
-      <w:r>
-        <w:t xml:space="preserve">DE</w:t>
-      </w:r>
-      <w:r>
-        <w:t xml:space="preserve"> </w:t>
-      </w:r>
-      <w:r>
-        <w:t xml:space="preserve">LAS</w:t>
-      </w:r>
-      <w:r>
-        <w:t xml:space="preserve"> </w:t>
-      </w:r>
-      <w:r>
-        <w:t xml:space="preserve">COMUNIDADES</w:t>
-      </w:r>
-      <w:r>
-        <w:t xml:space="preserve"> </w:t>
-      </w:r>
-      <w:r>
-        <w:t xml:space="preserve">DE</w:t>
-      </w:r>
-      <w:r>
-        <w:t xml:space="preserve"> </w:t>
-      </w:r>
-      <w:r>
-        <w:t xml:space="preserve">MACROINVERTEBRADOS</w:t>
-      </w:r>
-      <w:r>
-        <w:t xml:space="preserve"> </w:t>
-      </w:r>
-      <w:r>
-        <w:t xml:space="preserve">PARA</w:t>
-      </w:r>
-      <w:r>
-        <w:t xml:space="preserve"> </w:t>
-      </w:r>
-      <w:r>
-        <w:t xml:space="preserve">SU</w:t>
-      </w:r>
-      <w:r>
-        <w:t xml:space="preserve"> </w:t>
-      </w:r>
-      <w:r>
-        <w:t xml:space="preserve">USO</w:t>
-      </w:r>
-      <w:r>
-        <w:t xml:space="preserve"> </w:t>
-      </w:r>
-      <w:r>
-        <w:t xml:space="preserve">COMO</w:t>
-      </w:r>
-      <w:r>
-        <w:t xml:space="preserve"> </w:t>
-      </w:r>
-      <w:r>
-        <w:t xml:space="preserve">VARIABLES</w:t>
-      </w:r>
-      <w:r>
-        <w:t xml:space="preserve"> </w:t>
-      </w:r>
-      <w:r>
-        <w:t xml:space="preserve">INDICADORAS</w:t>
-      </w:r>
-      <w:r>
-        <w:t xml:space="preserve"> </w:t>
-      </w:r>
-      <w:r>
-        <w:t xml:space="preserve">DE</w:t>
-      </w:r>
-      <w:r>
-        <w:t xml:space="preserve"> </w:t>
-      </w:r>
-      <w:r>
-        <w:t xml:space="preserve">CALIDAD</w:t>
-      </w:r>
-      <w:r>
-        <w:t xml:space="preserve"> </w:t>
-      </w:r>
-      <w:r>
-        <w:t xml:space="preserve">EN</w:t>
-      </w:r>
-      <w:r>
-        <w:t xml:space="preserve"> </w:t>
-      </w:r>
-      <w:r>
-        <w:t xml:space="preserve">DOS</w:t>
-      </w:r>
-      <w:r>
-        <w:t xml:space="preserve"> </w:t>
-      </w:r>
-      <w:r>
-        <w:t xml:space="preserve">RÍOS</w:t>
-      </w:r>
-      <w:r>
-        <w:t xml:space="preserve"> </w:t>
-      </w:r>
-      <w:r>
-        <w:t xml:space="preserve">DE</w:t>
-      </w:r>
-      <w:r>
-        <w:t xml:space="preserve"> </w:t>
-      </w:r>
-      <w:r>
-        <w:t xml:space="preserve">LA</w:t>
-      </w:r>
-      <w:r>
-        <w:t xml:space="preserve"> </w:t>
-      </w:r>
-      <w:r>
-        <w:t xml:space="preserve">SABANA</w:t>
-      </w:r>
-      <w:r>
-        <w:t xml:space="preserve"> </w:t>
-      </w:r>
-      <w:r>
-        <w:t xml:space="preserve">DE</w:t>
-      </w:r>
-      <w:r>
-        <w:t xml:space="preserve"> </w:t>
-      </w:r>
-      <w:r>
-        <w:t xml:space="preserve">BOGOTÁ</w:t>
+        <w:t xml:space="preserve">Selección</w:t>
+      </w:r>
+      <w:r>
+        <w:t xml:space="preserve"> </w:t>
+      </w:r>
+      <w:r>
+        <w:t xml:space="preserve">de</w:t>
+      </w:r>
+      <w:r>
+        <w:t xml:space="preserve"> </w:t>
+      </w:r>
+      <w:r>
+        <w:t xml:space="preserve">Rasgos</w:t>
+      </w:r>
+      <w:r>
+        <w:t xml:space="preserve"> </w:t>
+      </w:r>
+      <w:r>
+        <w:t xml:space="preserve">Funcionales</w:t>
+      </w:r>
+      <w:r>
+        <w:t xml:space="preserve"> </w:t>
+      </w:r>
+      <w:r>
+        <w:t xml:space="preserve">de</w:t>
+      </w:r>
+      <w:r>
+        <w:t xml:space="preserve"> </w:t>
+      </w:r>
+      <w:r>
+        <w:t xml:space="preserve">las</w:t>
+      </w:r>
+      <w:r>
+        <w:t xml:space="preserve"> </w:t>
+      </w:r>
+      <w:r>
+        <w:t xml:space="preserve">comunidades</w:t>
+      </w:r>
+      <w:r>
+        <w:t xml:space="preserve"> </w:t>
+      </w:r>
+      <w:r>
+        <w:t xml:space="preserve">de</w:t>
+      </w:r>
+      <w:r>
+        <w:t xml:space="preserve"> </w:t>
+      </w:r>
+      <w:r>
+        <w:t xml:space="preserve">macroinvertebrados</w:t>
+      </w:r>
+      <w:r>
+        <w:t xml:space="preserve"> </w:t>
+      </w:r>
+      <w:r>
+        <w:t xml:space="preserve">para</w:t>
+      </w:r>
+      <w:r>
+        <w:t xml:space="preserve"> </w:t>
+      </w:r>
+      <w:r>
+        <w:t xml:space="preserve">su</w:t>
+      </w:r>
+      <w:r>
+        <w:t xml:space="preserve"> </w:t>
+      </w:r>
+      <w:r>
+        <w:t xml:space="preserve">uso</w:t>
+      </w:r>
+      <w:r>
+        <w:t xml:space="preserve"> </w:t>
+      </w:r>
+      <w:r>
+        <w:t xml:space="preserve">como</w:t>
+      </w:r>
+      <w:r>
+        <w:t xml:space="preserve"> </w:t>
+      </w:r>
+      <w:r>
+        <w:t xml:space="preserve">varibles</w:t>
+      </w:r>
+      <w:r>
+        <w:t xml:space="preserve"> </w:t>
+      </w:r>
+      <w:r>
+        <w:t xml:space="preserve">indicadoras</w:t>
+      </w:r>
+      <w:r>
+        <w:t xml:space="preserve"> </w:t>
+      </w:r>
+      <w:r>
+        <w:t xml:space="preserve">de</w:t>
+      </w:r>
+      <w:r>
+        <w:t xml:space="preserve"> </w:t>
+      </w:r>
+      <w:r>
+        <w:t xml:space="preserve">calidad</w:t>
+      </w:r>
+      <w:r>
+        <w:t xml:space="preserve"> </w:t>
+      </w:r>
+      <w:r>
+        <w:t xml:space="preserve">en</w:t>
+      </w:r>
+      <w:r>
+        <w:t xml:space="preserve"> </w:t>
+      </w:r>
+      <w:r>
+        <w:t xml:space="preserve">dos</w:t>
+      </w:r>
+      <w:r>
+        <w:t xml:space="preserve"> </w:t>
+      </w:r>
+      <w:r>
+        <w:t xml:space="preserve">rios</w:t>
+      </w:r>
+      <w:r>
+        <w:t xml:space="preserve"> </w:t>
+      </w:r>
+      <w:r>
+        <w:t xml:space="preserve">de</w:t>
+      </w:r>
+      <w:r>
+        <w:t xml:space="preserve"> </w:t>
+      </w:r>
+      <w:r>
+        <w:t xml:space="preserve">la</w:t>
+      </w:r>
+      <w:r>
+        <w:t xml:space="preserve"> </w:t>
+      </w:r>
+      <w:r>
+        <w:t xml:space="preserve">sabana</w:t>
+      </w:r>
+      <w:r>
+        <w:t xml:space="preserve"> </w:t>
+      </w:r>
+      <w:r>
+        <w:t xml:space="preserve">de</w:t>
+      </w:r>
+      <w:r>
+        <w:t xml:space="preserve"> </w:t>
+      </w:r>
+      <w:r>
+        <w:t xml:space="preserve">Bogotá</w:t>
       </w:r>
     </w:p>
     <w:p>
@@ -165,33 +165,811 @@
         <w:t xml:space="preserve"> </w:t>
       </w:r>
       <w:r>
+        <w:t xml:space="preserve">Sebastián</w:t>
+      </w:r>
+      <w:r>
+        <w:t xml:space="preserve"> </w:t>
+      </w:r>
+      <w:r>
         <w:t xml:space="preserve">Velandia</w:t>
       </w:r>
+      <w:r>
+        <w:t xml:space="preserve"> </w:t>
+      </w:r>
+      <w:r>
+        <w:t xml:space="preserve">Garavito</w:t>
+      </w:r>
     </w:p>
     <w:p>
       <w:pPr>
         <w:pStyle w:val="Date"/>
       </w:pPr>
       <w:r>
-        <w:t xml:space="preserve">29/04/2021</w:t>
-      </w:r>
+        <w:t xml:space="preserve">2/05/2021</w:t>
+      </w:r>
+    </w:p>
+    <w:p>
+      <w:pPr>
+        <w:pStyle w:val="Heading2"/>
+      </w:pPr>
+      <w:bookmarkStart w:id="20" w:name="introducción"/>
+      <w:r>
+        <w:t xml:space="preserve">Introducción</w:t>
+      </w:r>
+      <w:bookmarkEnd w:id="20"/>
+    </w:p>
+    <w:p>
+      <w:pPr>
+        <w:pStyle w:val="FirstParagraph"/>
+      </w:pPr>
+      <w:r>
+        <w:t xml:space="preserve">Las condiciones ambientales de una gran cantidad de ríos en las áreas tropicales</w:t>
+      </w:r>
+      <w:r>
+        <w:t xml:space="preserve"> </w:t>
+      </w:r>
+      <w:r>
+        <w:t xml:space="preserve">se ha ido deteriorando a raíz del rápido crecimiento de las poblaciones humanas,</w:t>
+      </w:r>
+      <w:r>
+        <w:t xml:space="preserve"> </w:t>
+      </w:r>
+      <w:r>
+        <w:t xml:space="preserve">los cambios en el uso del suelo, el desarrollo agrícola e industrial, y las</w:t>
+      </w:r>
+      <w:r>
+        <w:t xml:space="preserve"> </w:t>
+      </w:r>
+      <w:r>
+        <w:t xml:space="preserve">actividades extractivas (Dudgeon, 2017). Desde los años 90 se ha venido implementando</w:t>
+      </w:r>
+      <w:r>
+        <w:t xml:space="preserve"> </w:t>
+      </w:r>
+      <w:r>
+        <w:t xml:space="preserve">el monitoreo con índices que integran las variables fisicoquímicas para la medición</w:t>
+      </w:r>
+      <w:r>
+        <w:t xml:space="preserve"> </w:t>
+      </w:r>
+      <w:r>
+        <w:t xml:space="preserve">de la calidad de las aguas de los ríos y su integridad, y más recientemente, se</w:t>
+      </w:r>
+      <w:r>
+        <w:t xml:space="preserve"> </w:t>
+      </w:r>
+      <w:r>
+        <w:t xml:space="preserve">han incorporado los índices bióticos que utilizan una variedad de grupos taxonómicos,</w:t>
+      </w:r>
+      <w:r>
+        <w:t xml:space="preserve"> </w:t>
+      </w:r>
+      <w:r>
+        <w:t xml:space="preserve">entre ellos, los macroinvertebrados (Pinilla, 2010). Las experiencias en países</w:t>
+      </w:r>
+      <w:r>
+        <w:t xml:space="preserve"> </w:t>
+      </w:r>
+      <w:r>
+        <w:t xml:space="preserve">templados (Fierro, 2017; Metcalfe, 1989) han demostrado que el uso de los macroinvertebrados</w:t>
+      </w:r>
+      <w:r>
+        <w:t xml:space="preserve"> </w:t>
+      </w:r>
+      <w:r>
+        <w:t xml:space="preserve">para el biomonitoreo presenta ventajas sobre los índices físico químicos, pues</w:t>
+      </w:r>
+      <w:r>
+        <w:t xml:space="preserve"> </w:t>
+      </w:r>
+      <w:r>
+        <w:t xml:space="preserve">integran información de cambios al corto y el largo plazo en un amplio rango de</w:t>
+      </w:r>
+      <w:r>
+        <w:t xml:space="preserve"> </w:t>
+      </w:r>
+      <w:r>
+        <w:t xml:space="preserve">variables ambientales (Dudgeon, 2017; Fierro</w:t>
+      </w:r>
+      <w:r>
+        <w:t xml:space="preserve"> </w:t>
+      </w:r>
+      <w:r>
+        <w:rPr>
+          <w:i/>
+        </w:rPr>
+        <w:t xml:space="preserve">et al</w:t>
+      </w:r>
+      <w:r>
+        <w:t xml:space="preserve">., 2017).</w:t>
+      </w:r>
+    </w:p>
+    <w:p>
+      <w:pPr>
+        <w:pStyle w:val="BodyText"/>
+      </w:pPr>
+      <w:r>
+        <w:t xml:space="preserve">El uso de macroinvertebrados para el biomonitoreo de la calidad de agua ha</w:t>
+      </w:r>
+      <w:r>
+        <w:t xml:space="preserve"> </w:t>
+      </w:r>
+      <w:r>
+        <w:t xml:space="preserve">estado tradicionalmente enmarcado en un enfoque taxonómico que se basa en</w:t>
+      </w:r>
+      <w:r>
+        <w:t xml:space="preserve"> </w:t>
+      </w:r>
+      <w:r>
+        <w:t xml:space="preserve">la tolerancia de ciertos taxones a la polución. Sin embargo, uno de los mayores</w:t>
+      </w:r>
+      <w:r>
+        <w:t xml:space="preserve"> </w:t>
+      </w:r>
+      <w:r>
+        <w:t xml:space="preserve">limitantes para esta aproximación es la dificultad de hacer una determinación</w:t>
+      </w:r>
+      <w:r>
+        <w:t xml:space="preserve"> </w:t>
+      </w:r>
+      <w:r>
+        <w:t xml:space="preserve">de los organismos de manera rápida y a un suficiente nivel de detalle (género</w:t>
+      </w:r>
+      <w:r>
+        <w:t xml:space="preserve"> </w:t>
+      </w:r>
+      <w:r>
+        <w:t xml:space="preserve">o especie) para usarlos en programas de monitoreo(Cummins</w:t>
+      </w:r>
+      <w:r>
+        <w:t xml:space="preserve"> </w:t>
+      </w:r>
+      <w:r>
+        <w:rPr>
+          <w:i/>
+        </w:rPr>
+        <w:t xml:space="preserve">et al</w:t>
+      </w:r>
+      <w:r>
+        <w:t xml:space="preserve">., 2015).</w:t>
+      </w:r>
+    </w:p>
+    <w:p>
+      <w:pPr>
+        <w:pStyle w:val="BodyText"/>
+      </w:pPr>
+      <w:r>
+        <w:t xml:space="preserve">Desde hace algunas décadas, el estudio de los rasgos funcionales de las especies</w:t>
+      </w:r>
+      <w:r>
+        <w:t xml:space="preserve"> </w:t>
+      </w:r>
+      <w:r>
+        <w:t xml:space="preserve">de sistemas lóticos ha demostrado una gran utilidad como un buen indicador de la</w:t>
+      </w:r>
+      <w:r>
+        <w:t xml:space="preserve"> </w:t>
+      </w:r>
+      <w:r>
+        <w:t xml:space="preserve">respuesta de las comunidades a diversos tipos de disturbios, entre los que se</w:t>
+      </w:r>
+      <w:r>
+        <w:t xml:space="preserve"> </w:t>
+      </w:r>
+      <w:r>
+        <w:t xml:space="preserve">encuentran los de naturaleza antrópica (Ding</w:t>
+      </w:r>
+      <w:r>
+        <w:t xml:space="preserve"> </w:t>
+      </w:r>
+      <w:r>
+        <w:rPr>
+          <w:i/>
+        </w:rPr>
+        <w:t xml:space="preserve">et al</w:t>
+      </w:r>
+      <w:r>
+        <w:t xml:space="preserve">., 2017), y en consecuencia</w:t>
+      </w:r>
+      <w:r>
+        <w:t xml:space="preserve"> </w:t>
+      </w:r>
+      <w:r>
+        <w:t xml:space="preserve">se ha ido desarrollando un enfoque funcional para el biomonitoreo de sistemas</w:t>
+      </w:r>
+      <w:r>
+        <w:t xml:space="preserve"> </w:t>
+      </w:r>
+      <w:r>
+        <w:t xml:space="preserve">lóticos, principalmente en zonas templadas, con algunos ejemplos en el Neotrópico</w:t>
+      </w:r>
+      <w:r>
+        <w:t xml:space="preserve"> </w:t>
+      </w:r>
+      <w:r>
+        <w:t xml:space="preserve">(Tomanova</w:t>
+      </w:r>
+      <w:r>
+        <w:t xml:space="preserve"> </w:t>
+      </w:r>
+      <w:r>
+        <w:rPr>
+          <w:i/>
+        </w:rPr>
+        <w:t xml:space="preserve">et al</w:t>
+      </w:r>
+      <w:r>
+        <w:t xml:space="preserve">., 2008).</w:t>
+      </w:r>
+    </w:p>
+    <w:p>
+      <w:pPr>
+        <w:pStyle w:val="BodyText"/>
+      </w:pPr>
+      <w:r>
+        <w:t xml:space="preserve">Gran parte de los estudios que se han realizado sobre el uso de la diversidad</w:t>
+      </w:r>
+      <w:r>
+        <w:t xml:space="preserve"> </w:t>
+      </w:r>
+      <w:r>
+        <w:t xml:space="preserve">y los rasgos funcionales en bioindicación se han ejecutado en países de zonas</w:t>
+      </w:r>
+      <w:r>
+        <w:t xml:space="preserve"> </w:t>
+      </w:r>
+      <w:r>
+        <w:t xml:space="preserve">templadas (Charvet</w:t>
+      </w:r>
+      <w:r>
+        <w:t xml:space="preserve"> </w:t>
+      </w:r>
+      <w:r>
+        <w:rPr>
+          <w:i/>
+        </w:rPr>
+        <w:t xml:space="preserve">et al</w:t>
+      </w:r>
+      <w:r>
+        <w:t xml:space="preserve">., 1998; Gayraud</w:t>
+      </w:r>
+      <w:r>
+        <w:t xml:space="preserve"> </w:t>
+      </w:r>
+      <w:r>
+        <w:rPr>
+          <w:i/>
+        </w:rPr>
+        <w:t xml:space="preserve">et al</w:t>
+      </w:r>
+      <w:r>
+        <w:t xml:space="preserve">., 2003; Statzner</w:t>
+      </w:r>
+      <w:r>
+        <w:t xml:space="preserve"> </w:t>
+      </w:r>
+      <w:r>
+        <w:rPr>
+          <w:i/>
+        </w:rPr>
+        <w:t xml:space="preserve">et al</w:t>
+      </w:r>
+      <w:r>
+        <w:t xml:space="preserve">., 2005;</w:t>
+      </w:r>
+      <w:r>
+        <w:t xml:space="preserve"> </w:t>
+      </w:r>
+      <w:r>
+        <w:t xml:space="preserve">Dolédec</w:t>
+      </w:r>
+      <w:r>
+        <w:t xml:space="preserve"> </w:t>
+      </w:r>
+      <w:r>
+        <w:rPr>
+          <w:i/>
+        </w:rPr>
+        <w:t xml:space="preserve">et al</w:t>
+      </w:r>
+      <w:r>
+        <w:t xml:space="preserve">.,2006), siendo mucho menor la cantidad de trabajos llevados a</w:t>
+      </w:r>
+      <w:r>
+        <w:t xml:space="preserve"> </w:t>
+      </w:r>
+      <w:r>
+        <w:t xml:space="preserve">cabo en el trópico (Ding</w:t>
+      </w:r>
+      <w:r>
+        <w:t xml:space="preserve"> </w:t>
+      </w:r>
+      <w:r>
+        <w:rPr>
+          <w:i/>
+        </w:rPr>
+        <w:t xml:space="preserve">et al</w:t>
+      </w:r>
+      <w:r>
+        <w:t xml:space="preserve">., 2017). Una alta proporción de las</w:t>
+      </w:r>
+      <w:r>
+        <w:t xml:space="preserve"> </w:t>
+      </w:r>
+      <w:r>
+        <w:t xml:space="preserve">investigaciones en el Neotrópico sobre este tema se han hecho en Brasil, con</w:t>
+      </w:r>
+      <w:r>
+        <w:t xml:space="preserve"> </w:t>
+      </w:r>
+      <w:r>
+        <w:t xml:space="preserve">algunos otros ejemplos en países como Ecuador o Bolivia (Fossati</w:t>
+      </w:r>
+      <w:r>
+        <w:t xml:space="preserve"> </w:t>
+      </w:r>
+      <w:r>
+        <w:rPr>
+          <w:i/>
+        </w:rPr>
+        <w:t xml:space="preserve">et al</w:t>
+      </w:r>
+      <w:r>
+        <w:t xml:space="preserve">., 2001;</w:t>
+      </w:r>
+      <w:r>
+        <w:t xml:space="preserve"> </w:t>
+      </w:r>
+      <w:r>
+        <w:t xml:space="preserve">Cummins</w:t>
+      </w:r>
+      <w:r>
+        <w:t xml:space="preserve"> </w:t>
+      </w:r>
+      <w:r>
+        <w:rPr>
+          <w:i/>
+        </w:rPr>
+        <w:t xml:space="preserve">et al</w:t>
+      </w:r>
+      <w:r>
+        <w:t xml:space="preserve">., 2005; Tomanova</w:t>
+      </w:r>
+      <w:r>
+        <w:t xml:space="preserve"> </w:t>
+      </w:r>
+      <w:r>
+        <w:rPr>
+          <w:i/>
+        </w:rPr>
+        <w:t xml:space="preserve">et al</w:t>
+      </w:r>
+      <w:r>
+        <w:t xml:space="preserve">., 2008). En Colombia se han realizado</w:t>
+      </w:r>
+      <w:r>
+        <w:t xml:space="preserve"> </w:t>
+      </w:r>
+      <w:r>
+        <w:t xml:space="preserve">algunos acercamientos sobre aspectos funcionales de los macroinvertebrados en</w:t>
+      </w:r>
+      <w:r>
+        <w:t xml:space="preserve"> </w:t>
+      </w:r>
+      <w:r>
+        <w:t xml:space="preserve">la región insular (Motta Díaz</w:t>
+      </w:r>
+      <w:r>
+        <w:t xml:space="preserve"> </w:t>
+      </w:r>
+      <w:r>
+        <w:rPr>
+          <w:i/>
+        </w:rPr>
+        <w:t xml:space="preserve">et al</w:t>
+      </w:r>
+      <w:r>
+        <w:t xml:space="preserve">., 2020), en Antioquia (Toro</w:t>
+      </w:r>
+      <w:r>
+        <w:t xml:space="preserve"> </w:t>
+      </w:r>
+      <w:r>
+        <w:rPr>
+          <w:i/>
+        </w:rPr>
+        <w:t xml:space="preserve">et al</w:t>
+      </w:r>
+      <w:r>
+        <w:t xml:space="preserve">., 2020)</w:t>
+      </w:r>
+      <w:r>
+        <w:t xml:space="preserve"> </w:t>
+      </w:r>
+      <w:r>
+        <w:t xml:space="preserve">y en Boyacá (Torres y Torres, 2016), pero en ninguno de ellos se ha buscado</w:t>
+      </w:r>
+      <w:r>
+        <w:t xml:space="preserve"> </w:t>
+      </w:r>
+      <w:r>
+        <w:t xml:space="preserve">identificar los rasgos más apropiados para la construcción de índices biológicos.</w:t>
+      </w:r>
+    </w:p>
+    <w:p>
+      <w:pPr>
+        <w:pStyle w:val="BodyText"/>
+      </w:pPr>
+      <w:r>
+        <w:t xml:space="preserve">Un primer paso para el desarrollo de un índice biológico de macroinvertebrados con un</w:t>
+      </w:r>
+      <w:r>
+        <w:t xml:space="preserve"> </w:t>
+      </w:r>
+      <w:r>
+        <w:t xml:space="preserve">enfoque funcional en los ríos de la sabana de Bogotá, es la evaluación de los</w:t>
+      </w:r>
+      <w:r>
+        <w:t xml:space="preserve"> </w:t>
+      </w:r>
+      <w:r>
+        <w:t xml:space="preserve">rasgos funcionales de las comunidades de dichos macroinvertebrados con el fin de</w:t>
+      </w:r>
+      <w:r>
+        <w:t xml:space="preserve"> </w:t>
+      </w:r>
+      <w:r>
+        <w:t xml:space="preserve">evaluar cual es su respuesta a los parámetros fisicoquímicos de estos cuerpos de</w:t>
+      </w:r>
+      <w:r>
+        <w:t xml:space="preserve"> </w:t>
+      </w:r>
+      <w:r>
+        <w:t xml:space="preserve">agua. En el presente trabajo se busca evaluar dicha respuesta y hacer una</w:t>
+      </w:r>
+      <w:r>
+        <w:t xml:space="preserve"> </w:t>
+      </w:r>
+      <w:r>
+        <w:t xml:space="preserve">comparación con las mediciones obtenidas por los tradicionales indices biológicos.</w:t>
+      </w:r>
+    </w:p>
+    <w:p>
+      <w:pPr>
+        <w:pStyle w:val="Heading2"/>
+      </w:pPr>
+      <w:bookmarkStart w:id="21" w:name="metodología"/>
+      <w:r>
+        <w:t xml:space="preserve">Metodología</w:t>
+      </w:r>
+      <w:bookmarkEnd w:id="21"/>
     </w:p>
     <w:p>
       <w:pPr>
         <w:pStyle w:val="Heading3"/>
       </w:pPr>
-      <w:bookmarkStart w:id="20" w:name="introducción"/>
-      <w:r>
-        <w:t xml:space="preserve">Introducción</w:t>
-      </w:r>
-      <w:bookmarkEnd w:id="20"/>
+      <w:bookmarkStart w:id="22" w:name="área-de-estudio-y-muestreo"/>
+      <w:r>
+        <w:t xml:space="preserve">Área de estudio y muestreo</w:t>
+      </w:r>
+      <w:bookmarkEnd w:id="22"/>
     </w:p>
     <w:p>
       <w:pPr>
         <w:pStyle w:val="FirstParagraph"/>
       </w:pPr>
       <w:r>
-        <w:t xml:space="preserve">% Macroinvertebrados como bioindicadores</w:t>
+        <w:t xml:space="preserve">Los macroinvertebrados utilizados provienen de una serie de muestreos realizados</w:t>
+      </w:r>
+      <w:r>
+        <w:t xml:space="preserve"> </w:t>
+      </w:r>
+      <w:r>
+        <w:t xml:space="preserve">entre el año 2017 y el año 2019 en 12 estaciones de muestreo ubicadas en los ríos</w:t>
+      </w:r>
+      <w:r>
+        <w:t xml:space="preserve"> </w:t>
+      </w:r>
+      <w:r>
+        <w:t xml:space="preserve">Frío y Neusa, en los municipios de Cajicá, Chía y Cogua (Figura 1), en el</w:t>
+      </w:r>
+      <w:r>
+        <w:t xml:space="preserve"> </w:t>
+      </w:r>
+      <w:r>
+        <w:t xml:space="preserve">marco del</w:t>
+      </w:r>
+      <w:r>
+        <w:t xml:space="preserve"> </w:t>
+      </w:r>
+      <w:r>
+        <w:t xml:space="preserve">“</w:t>
+      </w:r>
+      <w:r>
+        <w:t xml:space="preserve">Programa nacional para la conservación de la especie endémica de</w:t>
+      </w:r>
+      <w:r>
+        <w:t xml:space="preserve"> </w:t>
+      </w:r>
+      <w:r>
+        <w:t xml:space="preserve">Colombia pez capitán de la sabana (</w:t>
+      </w:r>
+      <w:r>
+        <w:rPr>
+          <w:i/>
+        </w:rPr>
+        <w:t xml:space="preserve">Eremophilus mutisii</w:t>
+      </w:r>
+      <w:r>
+        <w:t xml:space="preserve">)</w:t>
+      </w:r>
+      <w:r>
+        <w:t xml:space="preserve">”</w:t>
+      </w:r>
+      <w:r>
+        <w:t xml:space="preserve"> </w:t>
+      </w:r>
+      <w:r>
+        <w:t xml:space="preserve">liderado por el Ministerio del</w:t>
+      </w:r>
+      <w:r>
+        <w:t xml:space="preserve"> </w:t>
+      </w:r>
+      <w:r>
+        <w:t xml:space="preserve">Medio Ambiente y la Universidad Manuela Beltrán (Lemus</w:t>
+      </w:r>
+      <w:r>
+        <w:t xml:space="preserve"> </w:t>
+      </w:r>
+      <w:r>
+        <w:rPr>
+          <w:i/>
+        </w:rPr>
+        <w:t xml:space="preserve">et al</w:t>
+      </w:r>
+      <w:r>
+        <w:t xml:space="preserve">., 2020). En cada</w:t>
+      </w:r>
+      <w:r>
+        <w:t xml:space="preserve"> </w:t>
+      </w:r>
+      <w:r>
+        <w:t xml:space="preserve">punto de muestreo se tomaron datos hidrológicos y se midieron</w:t>
+      </w:r>
+      <w:r>
+        <w:t xml:space="preserve"> </w:t>
+      </w:r>
+      <w:r>
+        <w:rPr>
+          <w:i/>
+        </w:rPr>
+        <w:t xml:space="preserve">in situ</w:t>
+      </w:r>
+      <w:r>
+        <w:t xml:space="preserve"> </w:t>
+      </w:r>
+      <w:r>
+        <w:t xml:space="preserve">las variables fisicoquímicas (oxígeno disuelto, conductividad, pH, temperatura</w:t>
+      </w:r>
+      <w:r>
+        <w:t xml:space="preserve"> </w:t>
+      </w:r>
+      <w:r>
+        <w:t xml:space="preserve">y turbidez). Los macroinvertebrados se colectaron con metodologías estándar de</w:t>
+      </w:r>
+      <w:r>
+        <w:t xml:space="preserve"> </w:t>
+      </w:r>
+      <w:r>
+        <w:t xml:space="preserve">amplio reconocimiento, red Surber, red D, red de mano (Domínguez y Fernández, 2009).</w:t>
+      </w:r>
+    </w:p>
+    <w:p>
+      <w:pPr>
+        <w:pStyle w:val="CaptionedFigure"/>
+      </w:pPr>
+      <w:r>
+        <w:drawing>
+          <wp:inline>
+            <wp:extent cx="5334000" cy="3809999"/>
+            <wp:effectExtent b="0" l="0" r="0" t="0"/>
+            <wp:docPr descr="Estaciones de muestreo en los rios Neusa (derecha)y Frio (izquierda)." title="" id="1" name="Picture"/>
+            <a:graphic>
+              <a:graphicData uri="http://schemas.openxmlformats.org/drawingml/2006/picture">
+                <pic:pic>
+                  <pic:nvPicPr>
+                    <pic:cNvPr descr="Velandia_files/figure-docx/sampling%20estation-1.png" id="0" name="Picture"/>
+                    <pic:cNvPicPr>
+                      <a:picLocks noChangeArrowheads="1" noChangeAspect="1"/>
+                    </pic:cNvPicPr>
+                  </pic:nvPicPr>
+                  <pic:blipFill>
+                    <a:blip r:embed="rId23"/>
+                    <a:stretch>
+                      <a:fillRect/>
+                    </a:stretch>
+                  </pic:blipFill>
+                  <pic:spPr bwMode="auto">
+                    <a:xfrm>
+                      <a:off x="0" y="0"/>
+                      <a:ext cx="5334000" cy="3809999"/>
+                    </a:xfrm>
+                    <a:prstGeom prst="rect">
+                      <a:avLst/>
+                    </a:prstGeom>
+                    <a:noFill/>
+                    <a:ln w="9525">
+                      <a:noFill/>
+                      <a:headEnd/>
+                      <a:tailEnd/>
+                    </a:ln>
+                  </pic:spPr>
+                </pic:pic>
+              </a:graphicData>
+            </a:graphic>
+          </wp:inline>
+        </w:drawing>
+      </w:r>
+    </w:p>
+    <w:p>
+      <w:pPr>
+        <w:pStyle w:val="ImageCaption"/>
+      </w:pPr>
+      <w:r>
+        <w:t xml:space="preserve">Estaciones de muestreo en los rios Neusa (derecha)y Frio (izquierda).</w:t>
+      </w:r>
+    </w:p>
+    <w:p>
+      <w:pPr>
+        <w:pStyle w:val="Heading3"/>
+      </w:pPr>
+      <w:bookmarkStart w:id="24" w:name="rasgos-funcionales"/>
+      <w:r>
+        <w:t xml:space="preserve">Rasgos Funcionales</w:t>
+      </w:r>
+      <w:bookmarkEnd w:id="24"/>
+    </w:p>
+    <w:p>
+      <w:pPr>
+        <w:pStyle w:val="FirstParagraph"/>
+      </w:pPr>
+      <w:r>
+        <w:t xml:space="preserve">Los organismos, pertenecientes a la colección de macroinvertebrados de la</w:t>
+      </w:r>
+      <w:r>
+        <w:t xml:space="preserve"> </w:t>
+      </w:r>
+      <w:r>
+        <w:t xml:space="preserve">Universidad Manuela Beltrán, fueron identificados hasta Familia. Los rasgos</w:t>
+      </w:r>
+      <w:r>
+        <w:t xml:space="preserve"> </w:t>
+      </w:r>
+      <w:r>
+        <w:t xml:space="preserve">funcionales que fueron elegidos de acuerdo a la propuesta de Tomanova</w:t>
+      </w:r>
+      <w:r>
+        <w:t xml:space="preserve"> </w:t>
+      </w:r>
+      <w:r>
+        <w:rPr>
+          <w:i/>
+        </w:rPr>
+        <w:t xml:space="preserve">et al</w:t>
+      </w:r>
+      <w:r>
+        <w:t xml:space="preserve">. (2008)</w:t>
+      </w:r>
+      <w:r>
+        <w:t xml:space="preserve"> </w:t>
+      </w:r>
+      <w:r>
+        <w:t xml:space="preserve">incluyen rasgos tróficos (alimentación y hábitos alimenticios), fisiológicos</w:t>
+      </w:r>
+      <w:r>
+        <w:t xml:space="preserve"> </w:t>
+      </w:r>
+      <w:r>
+        <w:t xml:space="preserve">(respiración) morfológicos (tamaño y forma corporal) y comportamentales (Movilidad</w:t>
+      </w:r>
+      <w:r>
+        <w:t xml:space="preserve"> </w:t>
+      </w:r>
+      <w:r>
+        <w:t xml:space="preserve">y fijación al sustrato). Siguiendo la metodología del</w:t>
+      </w:r>
+      <w:r>
+        <w:t xml:space="preserve"> </w:t>
+      </w:r>
+      <w:r>
+        <w:t xml:space="preserve">‘</w:t>
+      </w:r>
+      <w:r>
+        <w:t xml:space="preserve">Fuzzy coding</w:t>
+      </w:r>
+      <w:r>
+        <w:t xml:space="preserve">’</w:t>
+      </w:r>
+      <w:r>
+        <w:t xml:space="preserve"> </w:t>
+      </w:r>
+      <w:r>
+        <w:t xml:space="preserve">(Usseglio</w:t>
+      </w:r>
+      <w:r>
+        <w:t xml:space="preserve"> </w:t>
+      </w:r>
+      <w:r>
+        <w:t xml:space="preserve">y Tachet, 1994) a cada familia se le asignó un valor entre 0 y 3 para cada una de</w:t>
+      </w:r>
+      <w:r>
+        <w:t xml:space="preserve"> </w:t>
+      </w:r>
+      <w:r>
+        <w:t xml:space="preserve">las categorías de los rasgos funcionales (Tabla 1) por medio de observaciones y</w:t>
+      </w:r>
+      <w:r>
+        <w:t xml:space="preserve"> </w:t>
+      </w:r>
+      <w:r>
+        <w:t xml:space="preserve">mediciones directas en el laboratorio, apoyadas en una revisión de la literatura</w:t>
+      </w:r>
+      <w:r>
+        <w:t xml:space="preserve"> </w:t>
+      </w:r>
+      <w:r>
+        <w:t xml:space="preserve">disponible.</w:t>
+      </w:r>
+    </w:p>
+    <w:p>
+      <w:pPr>
+        <w:pStyle w:val="SourceCode"/>
+      </w:pPr>
+      <w:r>
+        <w:rPr>
+          <w:rStyle w:val="VerbatimChar"/>
+        </w:rPr>
+        <w:t xml:space="preserve">## NULL</w:t>
+      </w:r>
+    </w:p>
+    <w:p>
+      <w:pPr>
+        <w:pStyle w:val="Heading3"/>
+      </w:pPr>
+      <w:bookmarkStart w:id="25" w:name="métodos-numéricos-y-estadísticos"/>
+      <w:r>
+        <w:t xml:space="preserve">Métodos numéricos y estadísticos</w:t>
+      </w:r>
+      <w:bookmarkEnd w:id="25"/>
+    </w:p>
+    <w:p>
+      <w:pPr>
+        <w:pStyle w:val="Heading2"/>
+      </w:pPr>
+      <w:bookmarkStart w:id="26" w:name="bibliografía"/>
+      <w:r>
+        <w:t xml:space="preserve">Bibliografía</w:t>
+      </w:r>
+      <w:bookmarkEnd w:id="26"/>
+    </w:p>
+    <w:p>
+      <w:pPr>
+        <w:pStyle w:val="FirstParagraph"/>
+      </w:pPr>
+      <w:r>
+        <w:t xml:space="preserve">Charvet, S., Kosmala, A., &amp; Statzner, B. (1998). Biomonitoring through biological traits of</w:t>
+      </w:r>
+      <w:r>
+        <w:t xml:space="preserve"> </w:t>
+      </w:r>
+      <w:r>
+        <w:t xml:space="preserve">benthic macroinvertebrates: Perspectives for a general tool in stream management.</w:t>
+      </w:r>
+      <w:r>
+        <w:t xml:space="preserve"> </w:t>
+      </w:r>
+      <w:r>
+        <w:t xml:space="preserve">Archiv Fuer Hydrobiologie, 142(4), 415-432.</w:t>
       </w:r>
     </w:p>
     <w:p>
@@ -199,61 +977,19 @@
         <w:pStyle w:val="BodyText"/>
       </w:pPr>
       <w:r>
-        <w:t xml:space="preserve">Las condiciones ambientales de una gran cantidad de rios en los paises tropicales</w:t>
-      </w:r>
-      <w:r>
-        <w:t xml:space="preserve"> </w:t>
-      </w:r>
-      <w:r>
-        <w:t xml:space="preserve">se ha ido deteriorando a raiz del rapido crecimiento de las poblaciones humanas,</w:t>
-      </w:r>
-      <w:r>
-        <w:t xml:space="preserve"> </w:t>
-      </w:r>
-      <w:r>
-        <w:t xml:space="preserve">los cambios en el uso del suelo, el desarrollo agricola e industrial, y las</w:t>
-      </w:r>
-      <w:r>
-        <w:t xml:space="preserve"> </w:t>
-      </w:r>
-      <w:r>
-        <w:t xml:space="preserve">actividades extractivas (Dudgeon, 2017). Si bien existen indices que hacen uso</w:t>
-      </w:r>
-      <w:r>
-        <w:t xml:space="preserve"> </w:t>
-      </w:r>
-      <w:r>
-        <w:t xml:space="preserve">de parametros fisicos y quimicos para la medición de la calidad de las aguas</w:t>
-      </w:r>
-      <w:r>
-        <w:t xml:space="preserve"> </w:t>
-      </w:r>
-      <w:r>
-        <w:t xml:space="preserve">de los rios y su integridad, las experiencias en paises templados (referencias)</w:t>
-      </w:r>
-      <w:r>
-        <w:t xml:space="preserve"> </w:t>
-      </w:r>
-      <w:r>
-        <w:t xml:space="preserve">han demostrado que el uso de los macroinvertebrados para el biomonitoreo</w:t>
-      </w:r>
-      <w:r>
-        <w:t xml:space="preserve"> </w:t>
-      </w:r>
-      <w:r>
-        <w:t xml:space="preserve">presenta ventajas sobre estos, pues integran información de cambios al corto y el</w:t>
-      </w:r>
-      <w:r>
-        <w:t xml:space="preserve"> </w:t>
-      </w:r>
-      <w:r>
-        <w:t xml:space="preserve">largo plazo en un amplio rango de variables ambientales (Dudgeon, 2017;</w:t>
-      </w:r>
-      <w:r>
-        <w:t xml:space="preserve"> </w:t>
-      </w:r>
-      <w:r>
-        <w:t xml:space="preserve">Fierro et al., 2017).</w:t>
+        <w:t xml:space="preserve">Cummins, K. W., Merritt, R. W., &amp; Andrade, P. C. (2005). The use of invertebrate</w:t>
+      </w:r>
+      <w:r>
+        <w:t xml:space="preserve"> </w:t>
+      </w:r>
+      <w:r>
+        <w:t xml:space="preserve">functional groups to characterize ecosystem attributes in selected streams and rivers in</w:t>
+      </w:r>
+      <w:r>
+        <w:t xml:space="preserve"> </w:t>
+      </w:r>
+      <w:r>
+        <w:t xml:space="preserve">south Brazil. Studies on Neotropical Fauna and Environment, 40(1), 69-89.</w:t>
       </w:r>
     </w:p>
     <w:p>
@@ -261,7 +997,31 @@
         <w:pStyle w:val="BodyText"/>
       </w:pPr>
       <w:r>
-        <w:t xml:space="preserve">%Limitaciones método tradicional</w:t>
+        <w:t xml:space="preserve">Ding, N., Yang, W., Zhou, Y., González-Bergonzoni, I., Zhang, J., Chen, K., Vidal, N.,</w:t>
+      </w:r>
+      <w:r>
+        <w:t xml:space="preserve"> </w:t>
+      </w:r>
+      <w:r>
+        <w:t xml:space="preserve">Jeppesen, E., Liu, Z., &amp; Wang, B. (2017). Different responses of functional traits and</w:t>
+      </w:r>
+      <w:r>
+        <w:t xml:space="preserve"> </w:t>
+      </w:r>
+      <w:r>
+        <w:t xml:space="preserve">diversity of stream macroinvertebrates to environmental and spatial factors in the</w:t>
+      </w:r>
+      <w:r>
+        <w:t xml:space="preserve"> </w:t>
+      </w:r>
+      <w:r>
+        <w:t xml:space="preserve">Xishuangbanna watershed of the upper Mekong River Basin, China. Science of The Total</w:t>
+      </w:r>
+      <w:r>
+        <w:t xml:space="preserve"> </w:t>
+      </w:r>
+      <w:r>
+        <w:t xml:space="preserve">Environment, 574, 288-299.</w:t>
       </w:r>
     </w:p>
     <w:p>
@@ -269,19 +1029,25 @@
         <w:pStyle w:val="BodyText"/>
       </w:pPr>
       <w:r>
-        <w:t xml:space="preserve">El metodo tradicional usado para el biomonitoreo con macroinvertebrados tiene</w:t>
-      </w:r>
-      <w:r>
-        <w:t xml:space="preserve"> </w:t>
-      </w:r>
-      <w:r>
-        <w:t xml:space="preserve">un enfoque taxonomico basado en la tolerancia que tienen ciertos taxones a la</w:t>
-      </w:r>
-      <w:r>
-        <w:t xml:space="preserve"> </w:t>
-      </w:r>
-      <w:r>
-        <w:t xml:space="preserve">polución.</w:t>
+        <w:t xml:space="preserve">Dolédec, S., Phillips, N., Scarsbrook, M., Riley, R. H., &amp; Townsend, C. R. (2006).</w:t>
+      </w:r>
+      <w:r>
+        <w:t xml:space="preserve"> </w:t>
+      </w:r>
+      <w:r>
+        <w:t xml:space="preserve">Comparison of structural and functional approaches to determining landuse effects on</w:t>
+      </w:r>
+      <w:r>
+        <w:t xml:space="preserve"> </w:t>
+      </w:r>
+      <w:r>
+        <w:t xml:space="preserve">grassland stream invertebrate communities. Journal of the North American Benthological</w:t>
+      </w:r>
+      <w:r>
+        <w:t xml:space="preserve"> </w:t>
+      </w:r>
+      <w:r>
+        <w:t xml:space="preserve">Society, 25(1), 44-60.</w:t>
       </w:r>
     </w:p>
     <w:p>
@@ -289,7 +1055,31 @@
         <w:pStyle w:val="BodyText"/>
       </w:pPr>
       <w:r>
-        <w:t xml:space="preserve">%Rasgos funcionales como alternativa</w:t>
+        <w:t xml:space="preserve">Domínguez, E., &amp; Fernández, H (eds). (2019), Macroinvertebrados bentónicos</w:t>
+      </w:r>
+      <w:r>
+        <w:t xml:space="preserve"> </w:t>
+      </w:r>
+      <w:r>
+        <w:t xml:space="preserve">sudamericanos. Sistemática y biología. Fundación Miguel Lillo, Tucumán, Argentina.</w:t>
+      </w:r>
+      <w:r>
+        <w:t xml:space="preserve"> </w:t>
+      </w:r>
+      <w:r>
+        <w:t xml:space="preserve">Fossati, O., Wasson, J.-G., Héry, C., Salinas, G., &amp; Marín, R. (2001). Impact of sediment</w:t>
+      </w:r>
+      <w:r>
+        <w:t xml:space="preserve"> </w:t>
+      </w:r>
+      <w:r>
+        <w:t xml:space="preserve">releases on water chemistry and macroinvertebrate communities in clear water Andean</w:t>
+      </w:r>
+      <w:r>
+        <w:t xml:space="preserve"> </w:t>
+      </w:r>
+      <w:r>
+        <w:t xml:space="preserve">streams (Bolivia). Archiv Für Hydrobiologie, 151(1), 33-50.</w:t>
       </w:r>
     </w:p>
     <w:p>
@@ -297,37 +1087,7 @@
         <w:pStyle w:val="BodyText"/>
       </w:pPr>
       <w:r>
-        <w:t xml:space="preserve">El uso de macroinvertebrados para el biomonitoreo de la calidad de agua ha</w:t>
-      </w:r>
-      <w:r>
-        <w:t xml:space="preserve"> </w:t>
-      </w:r>
-      <w:r>
-        <w:t xml:space="preserve">estado tradicionalmente enmarcado en un enfoque taxonómico que se basa en</w:t>
-      </w:r>
-      <w:r>
-        <w:t xml:space="preserve"> </w:t>
-      </w:r>
-      <w:r>
-        <w:t xml:space="preserve">la tolerancia de ciertos taxones a la polución. Sin embargo, uno de los mayores</w:t>
-      </w:r>
-      <w:r>
-        <w:t xml:space="preserve"> </w:t>
-      </w:r>
-      <w:r>
-        <w:t xml:space="preserve">limitantes para esta aproximación es la dificultad de hacer una determinación</w:t>
-      </w:r>
-      <w:r>
-        <w:t xml:space="preserve"> </w:t>
-      </w:r>
-      <w:r>
-        <w:t xml:space="preserve">de los organismos de manera rápida y a un suficiente nivel de detalle (género</w:t>
-      </w:r>
-      <w:r>
-        <w:t xml:space="preserve"> </w:t>
-      </w:r>
-      <w:r>
-        <w:t xml:space="preserve">o especie) para usarlos en programas de monitoreo(Cummins et al., 2015).</w:t>
+        <w:t xml:space="preserve">Dudgeon, D. (2011). Tropical Stream Ecology. Elsevier.</w:t>
       </w:r>
     </w:p>
     <w:p>
@@ -335,81 +1095,38 @@
         <w:pStyle w:val="BodyText"/>
       </w:pPr>
       <w:r>
-        <w:t xml:space="preserve">%Perspectivas regionales y en el pais</w:t>
-      </w:r>
+        <w:t xml:space="preserve">Fierro, P., Valdovinos, C., Vargas-Chacoff, L., Bertrán, C., &amp; Arismendi, I. (2017). Macroinvertebrates and Fishes as Bioindicators of Stream Water Pollution. Water Quality.</w:t>
+      </w:r>
+      <w:r>
+        <w:t xml:space="preserve"> </w:t>
+      </w:r>
+      <w:hyperlink r:id="rId27">
+        <w:r>
+          <w:rPr>
+            <w:rStyle w:val="Hyperlink"/>
+          </w:rPr>
+          <w:t xml:space="preserve">https://doi.org/10.5772/65084</w:t>
+        </w:r>
+      </w:hyperlink>
     </w:p>
     <w:p>
       <w:pPr>
         <w:pStyle w:val="BodyText"/>
       </w:pPr>
       <w:r>
-        <w:t xml:space="preserve">Gran parte de los estudios que se han realizado sobre el uso de la diversidad</w:t>
-      </w:r>
-      <w:r>
-        <w:t xml:space="preserve"> </w:t>
-      </w:r>
-      <w:r>
-        <w:t xml:space="preserve">y los rasgos funcionales en bioindicación se han ejecutado en países de zonas</w:t>
-      </w:r>
-      <w:r>
-        <w:t xml:space="preserve"> </w:t>
-      </w:r>
-      <w:r>
-        <w:t xml:space="preserve">templadas (Charvet et al., 1998; Gayraud et al., 2003; Statzner et al., 2005;</w:t>
-      </w:r>
-      <w:r>
-        <w:t xml:space="preserve"> </w:t>
-      </w:r>
-      <w:r>
-        <w:t xml:space="preserve">Dolédec et al.,2006), siendo mucho menor la cantidad de trabajos llevados a</w:t>
-      </w:r>
-      <w:r>
-        <w:t xml:space="preserve"> </w:t>
-      </w:r>
-      <w:r>
-        <w:t xml:space="preserve">cabo en el trópico (Ding et al., 2017). Una alta proporción de las</w:t>
-      </w:r>
-      <w:r>
-        <w:t xml:space="preserve"> </w:t>
-      </w:r>
-      <w:r>
-        <w:t xml:space="preserve">investigaciones en el Neotrópico sobre este tema se han hecho en Brasil, con</w:t>
-      </w:r>
-      <w:r>
-        <w:t xml:space="preserve"> </w:t>
-      </w:r>
-      <w:r>
-        <w:t xml:space="preserve">algunos otros ejemplos en países como Ecuador o Bolivia (Fossati et al., 2001;</w:t>
-      </w:r>
-      <w:r>
-        <w:t xml:space="preserve"> </w:t>
-      </w:r>
-      <w:r>
-        <w:t xml:space="preserve">Cummins et al., 2005; Tomanova et al., 2008). En Colombia se han realizado</w:t>
-      </w:r>
-      <w:r>
-        <w:t xml:space="preserve"> </w:t>
-      </w:r>
-      <w:r>
-        <w:t xml:space="preserve">algunos acercamientos sobre aspectos funcionales de los macroinvertebrados en</w:t>
-      </w:r>
-      <w:r>
-        <w:t xml:space="preserve"> </w:t>
-      </w:r>
-      <w:r>
-        <w:t xml:space="preserve">la región insular (Motta Díaz et al., 2020), en Antioquia (Toro et al., 2020)</w:t>
-      </w:r>
-      <w:r>
-        <w:t xml:space="preserve"> </w:t>
-      </w:r>
-      <w:r>
-        <w:t xml:space="preserve">y en Boyacá (Torres y Torres, 2016), pero en ninguno de ellos se ha buscado</w:t>
-      </w:r>
-      <w:r>
-        <w:t xml:space="preserve"> </w:t>
-      </w:r>
-      <w:r>
-        <w:t xml:space="preserve">identificar los rasgos más apropiados para la construcción de índices biológicos.</w:t>
+        <w:t xml:space="preserve">Gayraud, S., Statzner, B., Bady, P., Haybachp, A., Schöll, F., Usseglio‐Polatera, P., &amp;</w:t>
+      </w:r>
+      <w:r>
+        <w:t xml:space="preserve"> </w:t>
+      </w:r>
+      <w:r>
+        <w:t xml:space="preserve">Bacchi, M. (2003). Invertebrate traits for the biomonitoring of large European rivers: An</w:t>
+      </w:r>
+      <w:r>
+        <w:t xml:space="preserve"> </w:t>
+      </w:r>
+      <w:r>
+        <w:t xml:space="preserve">initial assessment of alternative metrics. Freshwater Biology, 48(11), 2045-2064.</w:t>
       </w:r>
     </w:p>
     <w:p>
@@ -417,55 +1134,7 @@
         <w:pStyle w:val="BodyText"/>
       </w:pPr>
       <w:r>
-        <w:t xml:space="preserve">Desde hace algunas décadas, el estudio de los rasgos funcionales de las especies de sistemas lóticos ha demostrado</w:t>
-      </w:r>
-      <w:r>
-        <w:t xml:space="preserve"> </w:t>
-      </w:r>
-      <w:r>
-        <w:t xml:space="preserve">una gran utilidad como un buen indicador de la respuesta de las comunidades a diversos tipos de disturbios, entre</w:t>
-      </w:r>
-      <w:r>
-        <w:t xml:space="preserve"> </w:t>
-      </w:r>
-      <w:r>
-        <w:t xml:space="preserve">los que se encuentran los de naturaleza antrópica (Ding et al., 2017), y en consecuencia se ha desarrollado un enfoque</w:t>
-      </w:r>
-      <w:r>
-        <w:t xml:space="preserve"> </w:t>
-      </w:r>
-      <w:r>
-        <w:t xml:space="preserve">funcional para el biomonitoreo de sistemas lóticos, principalmente en zonas templadas, con algunos ejemplos en el</w:t>
-      </w:r>
-      <w:r>
-        <w:t xml:space="preserve"> </w:t>
-      </w:r>
-      <w:r>
-        <w:t xml:space="preserve">Neotrópico (Tomanova et al., 2008). Un primer paso para el desarrollo de un índice biológico de invertebrados con</w:t>
-      </w:r>
-      <w:r>
-        <w:t xml:space="preserve"> </w:t>
-      </w:r>
-      <w:r>
-        <w:t xml:space="preserve">un enfoque funcional de los ríos de la sabana de Bogotá, es la evaluación de los rasgos funcionales de las comunidades</w:t>
-      </w:r>
-      <w:r>
-        <w:t xml:space="preserve"> </w:t>
-      </w:r>
-      <w:r>
-        <w:t xml:space="preserve">de dichos macroinvertebrados para conocer qué rasgos podrían responder mejor a los cambios en los parámetros</w:t>
-      </w:r>
-      <w:r>
-        <w:t xml:space="preserve"> </w:t>
-      </w:r>
-      <w:r>
-        <w:t xml:space="preserve">fisicoquímicos e hidrológicos de los cursos de agua, por lo que es necesario empezar a abordar este tipo</w:t>
-      </w:r>
-      <w:r>
-        <w:t xml:space="preserve"> </w:t>
-      </w:r>
-      <w:r>
-        <w:t xml:space="preserve">de acercamientos en los ecosistemas acuáticos colombianos.</w:t>
+        <w:t xml:space="preserve">Lemus-Portillo, C., Echavarria-Pedraza, M. C., Rojas, J. E., Alvarez-Diaz, J. E., León-Pardo, K. J., Aguilar-Orjuela, S., &amp; Maldonado, J. F. (2020). Estado de conservación y distribución del pez de agua dulce Capitán de la Sabana Eremophilus mutisii en Cundinamarca, Colombia. Actualidades Biológicas, 42(112).</w:t>
       </w:r>
     </w:p>
     <w:p>
@@ -473,51 +1142,38 @@
         <w:pStyle w:val="BodyText"/>
       </w:pPr>
       <w:r>
-        <w:t xml:space="preserve">% Definición de objetivos</w:t>
-      </w:r>
-      <w:r>
-        <w:t xml:space="preserve"> </w:t>
-      </w:r>
-      <w:r>
-        <w:t xml:space="preserve">Objetivos:</w:t>
-      </w:r>
-      <w:r>
-        <w:t xml:space="preserve"> </w:t>
-      </w:r>
-      <w:r>
-        <w:t xml:space="preserve">-Evaluar la respuesta de los rasgos funcionales y de la diversidad funcional</w:t>
-      </w:r>
-      <w:r>
-        <w:t xml:space="preserve"> </w:t>
-      </w:r>
-      <w:r>
-        <w:t xml:space="preserve">de las comunidades de macroinvertebrados a la variación en la calidad</w:t>
-      </w:r>
-      <w:r>
-        <w:t xml:space="preserve"> </w:t>
-      </w:r>
-      <w:r>
-        <w:t xml:space="preserve">del agua en dos ríos de la Sabana de Bogotá.</w:t>
-      </w:r>
+        <w:t xml:space="preserve">Metcalfe, J. L. (1989). Biological water quality assessment of running waters based on macroinvertebrate communities: History and present status in Europe. Environmental Pollution, 60(1), 101–139.</w:t>
+      </w:r>
+      <w:r>
+        <w:t xml:space="preserve"> </w:t>
+      </w:r>
+      <w:hyperlink r:id="rId28">
+        <w:r>
+          <w:rPr>
+            <w:rStyle w:val="Hyperlink"/>
+          </w:rPr>
+          <w:t xml:space="preserve">https://doi.org/10.1016/0269-7491(89)90223-6</w:t>
+        </w:r>
+      </w:hyperlink>
     </w:p>
     <w:p>
       <w:pPr>
         <w:pStyle w:val="BodyText"/>
       </w:pPr>
       <w:r>
-        <w:t xml:space="preserve">-Establecer los rasgos funcionales de las comunidades de macroinvertebrados</w:t>
-      </w:r>
-      <w:r>
-        <w:t xml:space="preserve"> </w:t>
-      </w:r>
-      <w:r>
-        <w:t xml:space="preserve">que reflejen mejor los cambios físicos, químicos e hidrológicos de los ríos</w:t>
-      </w:r>
-      <w:r>
-        <w:t xml:space="preserve"> </w:t>
-      </w:r>
-      <w:r>
-        <w:t xml:space="preserve">Neusa y Frío.</w:t>
+        <w:t xml:space="preserve">Motta Díaz, A. J., Longo, M., &amp; Aranguren-Riaño, N. (2020). Variación temporal de la</w:t>
+      </w:r>
+      <w:r>
+        <w:t xml:space="preserve"> </w:t>
+      </w:r>
+      <w:r>
+        <w:t xml:space="preserve">diversidad taxonómica y rasgos funcionales de los macroinvertebrados acuáticos en ríos</w:t>
+      </w:r>
+      <w:r>
+        <w:t xml:space="preserve"> </w:t>
+      </w:r>
+      <w:r>
+        <w:t xml:space="preserve">temporales en la isla de Providencia, Colombia. Actualidades Biológicas, 39(107), 82-100.</w:t>
       </w:r>
     </w:p>
     <w:p>
@@ -525,66 +1181,126 @@
         <w:pStyle w:val="BodyText"/>
       </w:pPr>
       <w:r>
-        <w:t xml:space="preserve">-Comparar la respuesta de los rasgos funcionales de los macroinvertebrados</w:t>
-      </w:r>
-      <w:r>
-        <w:t xml:space="preserve"> </w:t>
-      </w:r>
-      <w:r>
-        <w:t xml:space="preserve">ante los cambios en las variables fisicoquímicas del agua con la obtenida</w:t>
-      </w:r>
-      <w:r>
-        <w:t xml:space="preserve"> </w:t>
-      </w:r>
-      <w:r>
-        <w:t xml:space="preserve">por medio de otras variables tradicionalmente medidas en dichos indicadores</w:t>
-      </w:r>
-      <w:r>
-        <w:t xml:space="preserve"> </w:t>
-      </w:r>
-      <w:r>
-        <w:t xml:space="preserve">biológicos.</w:t>
-      </w:r>
-    </w:p>
-    <w:p>
-      <w:pPr>
-        <w:pStyle w:val="Heading3"/>
-      </w:pPr>
-      <w:bookmarkStart w:id="21" w:name="metodología"/>
-      <w:r>
-        <w:t xml:space="preserve">Metodología</w:t>
-      </w:r>
-      <w:bookmarkEnd w:id="21"/>
-    </w:p>
-    <w:p>
-      <w:pPr>
-        <w:pStyle w:val="Heading4"/>
-      </w:pPr>
-      <w:bookmarkStart w:id="22" w:name="área-de-estudio-y-muestreo"/>
-      <w:r>
-        <w:t xml:space="preserve">Área de estudio y muestreo</w:t>
-      </w:r>
-      <w:bookmarkEnd w:id="22"/>
-    </w:p>
-    <w:p>
-      <w:pPr>
-        <w:pStyle w:val="Heading4"/>
-      </w:pPr>
-      <w:bookmarkStart w:id="23" w:name="rasgos-funcionales"/>
-      <w:r>
-        <w:t xml:space="preserve">Rasgos Funcionales</w:t>
-      </w:r>
-      <w:bookmarkEnd w:id="23"/>
-    </w:p>
-    <w:p>
-      <w:pPr>
-        <w:pStyle w:val="Heading4"/>
-      </w:pPr>
-      <w:bookmarkStart w:id="24" w:name="métodos-numéricos-y-estadísticos"/>
-      <w:r>
-        <w:t xml:space="preserve">Métodos numéricos y estadísticos</w:t>
-      </w:r>
-      <w:bookmarkEnd w:id="24"/>
+        <w:t xml:space="preserve">Statzner, B., Bady, P., Dolédec, S., &amp; Schöll, F. (2005). Invertebrate traits for the</w:t>
+      </w:r>
+      <w:r>
+        <w:t xml:space="preserve"> </w:t>
+      </w:r>
+      <w:r>
+        <w:t xml:space="preserve">biomonitoring of large European rivers: An initial assessment of trait patterns in least</w:t>
+      </w:r>
+      <w:r>
+        <w:t xml:space="preserve"> </w:t>
+      </w:r>
+      <w:r>
+        <w:t xml:space="preserve">impacted river reaches. Freshwater Biology, 50(12), 2136-2161.</w:t>
+      </w:r>
+    </w:p>
+    <w:p>
+      <w:pPr>
+        <w:pStyle w:val="BodyText"/>
+      </w:pPr>
+      <w:r>
+        <w:t xml:space="preserve">Pinilla, G. (2010). An index of limnological conditions for urban wetlands of Bogotá city, Colombia. Ecological Indicators, 10(4), 848–856.</w:t>
+      </w:r>
+      <w:r>
+        <w:t xml:space="preserve"> </w:t>
+      </w:r>
+      <w:hyperlink r:id="rId29">
+        <w:r>
+          <w:rPr>
+            <w:rStyle w:val="Hyperlink"/>
+          </w:rPr>
+          <w:t xml:space="preserve">https://doi.org/10.1016/j.ecolind.2010.01.006</w:t>
+        </w:r>
+      </w:hyperlink>
+    </w:p>
+    <w:p>
+      <w:pPr>
+        <w:pStyle w:val="BodyText"/>
+      </w:pPr>
+      <w:r>
+        <w:t xml:space="preserve">Tomanova, S., Moya, N., &amp; Oberdorff, T. (2008). Using macroinvertebrate biological traits</w:t>
+      </w:r>
+      <w:r>
+        <w:t xml:space="preserve"> </w:t>
+      </w:r>
+      <w:r>
+        <w:t xml:space="preserve">for assessing biotic integrity of neotropical streams. River Research and Applications,</w:t>
+      </w:r>
+      <w:r>
+        <w:t xml:space="preserve"> </w:t>
+      </w:r>
+      <w:r>
+        <w:t xml:space="preserve">24(9), 1230-1239.</w:t>
+      </w:r>
+      <w:r>
+        <w:t xml:space="preserve"> </w:t>
+      </w:r>
+      <w:hyperlink r:id="rId30">
+        <w:r>
+          <w:rPr>
+            <w:rStyle w:val="Hyperlink"/>
+          </w:rPr>
+          <w:t xml:space="preserve">https://doi.org/10.1002/rra.1148</w:t>
+        </w:r>
+      </w:hyperlink>
+      <w:r>
+        <w:t xml:space="preserve">.</w:t>
+      </w:r>
+    </w:p>
+    <w:p>
+      <w:pPr>
+        <w:pStyle w:val="BodyText"/>
+      </w:pPr>
+      <w:r>
+        <w:t xml:space="preserve">Toro, J. A. R., Ramirez, N. J. A., Lopez, J. P. S., Atilano, E. H., &amp; Macías, F. de J. V. (2020).</w:t>
+      </w:r>
+      <w:r>
+        <w:t xml:space="preserve"> </w:t>
+      </w:r>
+      <w:r>
+        <w:t xml:space="preserve">Energía calórica, biomasa y estructura de los macroinvertebrados acuáticos en la reserva</w:t>
+      </w:r>
+      <w:r>
+        <w:t xml:space="preserve"> </w:t>
+      </w:r>
+      <w:r>
+        <w:t xml:space="preserve">La Nitrera, Concordia, Antioquia, Colombia. Acta Biológica Colombiana, 25(1), 29-36.</w:t>
+      </w:r>
+    </w:p>
+    <w:p>
+      <w:pPr>
+        <w:pStyle w:val="BodyText"/>
+      </w:pPr>
+      <w:r>
+        <w:t xml:space="preserve">Torres-Zambrano, N. N., &amp; Torres-Zambrano, D. R. (2016). Macroinvertebrados acuáticos</w:t>
+      </w:r>
+      <w:r>
+        <w:t xml:space="preserve"> </w:t>
+      </w:r>
+      <w:r>
+        <w:t xml:space="preserve">de la quebrada Los Alisos, Firavitoba—Boyacá. Intropica, 11, 47-56.</w:t>
+      </w:r>
+    </w:p>
+    <w:p>
+      <w:pPr>
+        <w:pStyle w:val="BodyText"/>
+      </w:pPr>
+      <w:r>
+        <w:t xml:space="preserve">Usseglio‐Polatera, P. (1994). Theoretical habitat templets, species traits, and species richness: Aquatic insects in the Upper Rhône River and its floodplain. Freshwater Biology, 31(3), 417–437.</w:t>
+      </w:r>
+      <w:r>
+        <w:t xml:space="preserve"> </w:t>
+      </w:r>
+      <w:hyperlink r:id="rId31">
+        <w:r>
+          <w:rPr>
+            <w:rStyle w:val="Hyperlink"/>
+          </w:rPr>
+          <w:t xml:space="preserve">https://doi.org/10.1111/j.1365-2427.1994.tb01749.x</w:t>
+        </w:r>
+      </w:hyperlink>
     </w:p>
     <w:sectPr/>
   </w:body>

</xml_diff>